<commit_message>
feat(crm): adiciona projectHours e hourlyValueSnapshot com tuning de vinculados
</commit_message>
<xml_diff>
--- a/docs/templates/Modelo_proposta_comercial.docx
+++ b/docs/templates/Modelo_proposta_comercial.docx
@@ -4130,6 +4130,9 @@
         <w:pStyle w:val="Corpodetexto"/>
         <w:ind w:left="995"/>
         <w:jc w:val="both"/>
+        <w:rPr>
+          <w:spacing w:val="-2"/>
+        </w:rPr>
       </w:pPr>
       <w:r>
         <w:rPr>
@@ -5592,22 +5595,18 @@
     </w:p>
     <w:p>
       <w:pPr>
-        <w:spacing w:before="1"/>
-        <w:rPr>
-          <w:b/>
+        <w:rPr>
           <w:sz w:val="24"/>
-        </w:rPr>
-      </w:pPr>
-    </w:p>
-    <w:p>
-      <w:pPr>
-        <w:pStyle w:val="Corpodetexto"/>
-        <w:spacing w:before="152"/>
-        <w:rPr>
-          <w:b/>
-          <w:sz w:val="20"/>
-        </w:rPr>
-      </w:pPr>
+          <w:szCs w:val="24"/>
+        </w:rPr>
+      </w:pPr>
+      <w:r>
+        <w:rPr>
+          <w:sz w:val="24"/>
+          <w:szCs w:val="24"/>
+        </w:rPr>
+        <w:br w:type="page"/>
+      </w:r>
     </w:p>
     <w:p>
       <w:pPr>
@@ -5616,11 +5615,41 @@
           <w:tab w:val="left" w:pos="1135"/>
         </w:tabs>
         <w:spacing w:before="286"/>
-      </w:pPr>
-      <w:bookmarkStart w:id="8" w:name="_bookmark10"/>
-      <w:bookmarkStart w:id="9" w:name="_bookmark11"/>
-      <w:bookmarkEnd w:id="8"/>
-      <w:bookmarkEnd w:id="9"/>
+        <w:rPr>
+          <w:spacing w:val="-2"/>
+        </w:rPr>
+      </w:pPr>
+      <w:r>
+        <w:lastRenderedPageBreak/>
+        <w:t>3.</w:t>
+      </w:r>
+      <w:r>
+        <w:t xml:space="preserve"> </w:t>
+      </w:r>
+      <w:r>
+        <w:t>RESCISÃO</w:t>
+      </w:r>
+      <w:r>
+        <w:rPr>
+          <w:spacing w:val="-3"/>
+        </w:rPr>
+        <w:t xml:space="preserve"> </w:t>
+      </w:r>
+      <w:r>
+        <w:t>/</w:t>
+      </w:r>
+      <w:r>
+        <w:rPr>
+          <w:spacing w:val="-3"/>
+        </w:rPr>
+        <w:t xml:space="preserve"> </w:t>
+      </w:r>
+      <w:r>
+        <w:rPr>
+          <w:spacing w:val="-2"/>
+        </w:rPr>
+        <w:t>RESOLUÇÃO</w:t>
+      </w:r>
     </w:p>
     <w:p>
       <w:pPr>
@@ -5633,120 +5662,6 @@
     </w:p>
     <w:p>
       <w:pPr>
-        <w:pStyle w:val="Ttulo2"/>
-        <w:tabs>
-          <w:tab w:val="left" w:pos="1135"/>
-        </w:tabs>
-        <w:spacing w:before="286"/>
-      </w:pPr>
-    </w:p>
-    <w:p>
-      <w:pPr>
-        <w:pStyle w:val="Ttulo2"/>
-        <w:tabs>
-          <w:tab w:val="left" w:pos="1135"/>
-        </w:tabs>
-        <w:spacing w:before="286"/>
-      </w:pPr>
-    </w:p>
-    <w:p>
-      <w:pPr>
-        <w:pStyle w:val="Ttulo2"/>
-        <w:tabs>
-          <w:tab w:val="left" w:pos="1135"/>
-        </w:tabs>
-        <w:spacing w:before="286"/>
-      </w:pPr>
-    </w:p>
-    <w:p>
-      <w:pPr>
-        <w:pStyle w:val="Ttulo2"/>
-        <w:tabs>
-          <w:tab w:val="left" w:pos="1135"/>
-        </w:tabs>
-        <w:spacing w:before="286"/>
-      </w:pPr>
-    </w:p>
-    <w:p>
-      <w:pPr>
-        <w:pStyle w:val="Ttulo2"/>
-        <w:tabs>
-          <w:tab w:val="left" w:pos="1135"/>
-        </w:tabs>
-        <w:spacing w:before="286"/>
-      </w:pPr>
-    </w:p>
-    <w:p>
-      <w:pPr>
-        <w:pStyle w:val="Ttulo2"/>
-        <w:tabs>
-          <w:tab w:val="left" w:pos="1135"/>
-        </w:tabs>
-        <w:spacing w:before="286"/>
-      </w:pPr>
-    </w:p>
-    <w:p>
-      <w:pPr>
-        <w:pStyle w:val="Ttulo2"/>
-        <w:tabs>
-          <w:tab w:val="left" w:pos="1135"/>
-        </w:tabs>
-        <w:spacing w:before="286"/>
-      </w:pPr>
-    </w:p>
-    <w:p>
-      <w:pPr>
-        <w:pStyle w:val="Ttulo2"/>
-        <w:tabs>
-          <w:tab w:val="left" w:pos="1135"/>
-        </w:tabs>
-        <w:spacing w:before="286"/>
-        <w:rPr>
-          <w:spacing w:val="-2"/>
-        </w:rPr>
-      </w:pPr>
-      <w:r>
-        <w:t>3.</w:t>
-      </w:r>
-      <w:r>
-        <w:t xml:space="preserve"> </w:t>
-      </w:r>
-      <w:r>
-        <w:t>RESCISÃO</w:t>
-      </w:r>
-      <w:r>
-        <w:rPr>
-          <w:spacing w:val="-3"/>
-        </w:rPr>
-        <w:t xml:space="preserve"> </w:t>
-      </w:r>
-      <w:r>
-        <w:t>/</w:t>
-      </w:r>
-      <w:r>
-        <w:rPr>
-          <w:spacing w:val="-3"/>
-        </w:rPr>
-        <w:t xml:space="preserve"> </w:t>
-      </w:r>
-      <w:r>
-        <w:rPr>
-          <w:spacing w:val="-2"/>
-        </w:rPr>
-        <w:t>RESOLUÇÃO</w:t>
-      </w:r>
-    </w:p>
-    <w:p>
-      <w:pPr>
-        <w:pStyle w:val="Ttulo2"/>
-        <w:tabs>
-          <w:tab w:val="left" w:pos="1135"/>
-        </w:tabs>
-        <w:spacing w:before="286"/>
-      </w:pPr>
-    </w:p>
-    <w:p>
-      <w:pPr>
         <w:pStyle w:val="Corpodetexto"/>
         <w:spacing w:before="68"/>
         <w:jc w:val="both"/>
@@ -6066,7 +5981,21 @@
         <w:rPr>
           <w:lang w:val="pt-BR"/>
         </w:rPr>
-        <w:t xml:space="preserve">, sem qualquer obrigação ou responsabilidade adicional, caso existam </w:t>
+        <w:t xml:space="preserve">, sem qualquer obrigação ou responsabilidade adicional, caso </w:t>
+      </w:r>
+      <w:proofErr w:type="spellStart"/>
+      <w:r>
+        <w:rPr>
+          <w:lang w:val="pt-BR"/>
+        </w:rPr>
+        <w:t>existam</w:t>
+      </w:r>
+      <w:proofErr w:type="spellEnd"/>
+      <w:r>
+        <w:rPr>
+          <w:lang w:val="pt-BR"/>
+        </w:rPr>
+        <w:t xml:space="preserve"> </w:t>
       </w:r>
       <w:r>
         <w:rPr>
@@ -6120,8 +6049,8 @@
           <w:tab w:val="left" w:pos="424"/>
         </w:tabs>
       </w:pPr>
-      <w:bookmarkStart w:id="10" w:name="_bookmark12"/>
-      <w:bookmarkEnd w:id="10"/>
+      <w:bookmarkStart w:id="8" w:name="_bookmark12"/>
+      <w:bookmarkEnd w:id="8"/>
       <w:r>
         <w:rPr>
           <w:spacing w:val="-2"/>

</xml_diff>

<commit_message>
feat(crm): implement opportunities flow, dashboard API and pdf/template/sql updates
</commit_message>
<xml_diff>
--- a/docs/templates/Modelo_proposta_comercial.docx
+++ b/docs/templates/Modelo_proposta_comercial.docx
@@ -4074,55 +4074,27 @@
       <w:pPr>
         <w:pStyle w:val="Ttulo4"/>
         <w:spacing w:before="235"/>
-      </w:pPr>
-      <w:r>
-        <w:t xml:space="preserve">Valor do HH (Homem-Hora) em dias úteis (segunda a sexta-feira), dentro da jornada normal de trabalho: </w:t>
-      </w:r>
-      <w:r>
-        <w:rPr>
-          <w:color w:val="0070C0"/>
-          <w:sz w:val="28"/>
-          <w:szCs w:val="28"/>
-        </w:rPr>
-        <w:t>R$ 70,00</w:t>
-      </w:r>
-      <w:r>
-        <w:rPr>
-          <w:sz w:val="28"/>
-          <w:szCs w:val="28"/>
-        </w:rPr>
-        <w:t>.</w:t>
-      </w:r>
-    </w:p>
-    <w:p>
-      <w:pPr>
-        <w:pStyle w:val="Ttulo4"/>
-        <w:spacing w:before="235"/>
-      </w:pPr>
-      <w:r>
-        <w:t xml:space="preserve">Valor do HH (Homem-Hora) para horas extras realizadas de segunda-feira a sábado, fora da jornada normal de trabalho: </w:t>
-      </w:r>
-      <w:r>
-        <w:rPr>
-          <w:color w:val="0070C0"/>
-          <w:sz w:val="28"/>
-          <w:szCs w:val="28"/>
-        </w:rPr>
-        <w:t>R$ 105,00</w:t>
-      </w:r>
-      <w:r>
-        <w:rPr>
-          <w:sz w:val="28"/>
-          <w:szCs w:val="28"/>
-        </w:rPr>
-        <w:t>.</w:t>
-      </w:r>
-    </w:p>
-    <w:p>
-      <w:pPr>
-        <w:pStyle w:val="Ttulo4"/>
-        <w:spacing w:before="235"/>
-        <w:ind w:left="1735"/>
+        <w:rPr>
+          <w:b w:val="0"/>
+          <w:bCs w:val="0"/>
+        </w:rPr>
+      </w:pPr>
+      <w:r>
+        <w:rPr>
+          <w:b w:val="0"/>
+          <w:bCs w:val="0"/>
+        </w:rPr>
+        <w:t>[HH]</w:t>
+      </w:r>
+    </w:p>
+    <w:p>
+      <w:pPr>
+        <w:pStyle w:val="Corpodetexto"/>
+        <w:ind w:left="995"/>
+        <w:jc w:val="both"/>
+        <w:rPr>
+          <w:b/>
+        </w:rPr>
       </w:pPr>
     </w:p>
     <w:p>
@@ -4269,7 +4241,6 @@
       <w:bookmarkStart w:id="5" w:name="_bookmark6"/>
       <w:bookmarkEnd w:id="5"/>
       <w:r>
-        <w:lastRenderedPageBreak/>
         <w:t>Condições</w:t>
       </w:r>
       <w:r>
@@ -4352,7 +4323,11 @@
         <w:jc w:val="both"/>
       </w:pPr>
       <w:r>
-        <w:t xml:space="preserve">Os valores apresentados referem-se às condições comerciais aplicáveis à disponibilidade técnica do CONTRATADO. A medição para fins de faturamento será realizada mensalmente, com base nas horas de </w:t>
+        <w:t xml:space="preserve">Os valores apresentados referem-se às condições comerciais aplicáveis à disponibilidade </w:t>
+      </w:r>
+      <w:r>
+        <w:lastRenderedPageBreak/>
+        <w:t xml:space="preserve">técnica do CONTRATADO. A medição para fins de faturamento será realizada mensalmente, com base nas horas de </w:t>
       </w:r>
       <w:r>
         <w:rPr>
@@ -4659,7 +4634,6 @@
       <w:bookmarkStart w:id="6" w:name="_bookmark8"/>
       <w:bookmarkEnd w:id="6"/>
       <w:r>
-        <w:lastRenderedPageBreak/>
         <w:t>Premissas</w:t>
       </w:r>
       <w:r>
@@ -4975,6 +4949,7 @@
       <w:bookmarkStart w:id="7" w:name="_bookmark9"/>
       <w:bookmarkEnd w:id="7"/>
       <w:r>
+        <w:lastRenderedPageBreak/>
         <w:t>Dados</w:t>
       </w:r>
       <w:r>
@@ -5981,21 +5956,7 @@
         <w:rPr>
           <w:lang w:val="pt-BR"/>
         </w:rPr>
-        <w:t xml:space="preserve">, sem qualquer obrigação ou responsabilidade adicional, caso </w:t>
-      </w:r>
-      <w:proofErr w:type="spellStart"/>
-      <w:r>
-        <w:rPr>
-          <w:lang w:val="pt-BR"/>
-        </w:rPr>
-        <w:t>existam</w:t>
-      </w:r>
-      <w:proofErr w:type="spellEnd"/>
-      <w:r>
-        <w:rPr>
-          <w:lang w:val="pt-BR"/>
-        </w:rPr>
-        <w:t xml:space="preserve"> </w:t>
+        <w:t xml:space="preserve">, sem qualquer obrigação ou responsabilidade adicional, caso existam </w:t>
       </w:r>
       <w:r>
         <w:rPr>

</xml_diff>